<commit_message>
Computer Network Aignment # & 4
</commit_message>
<xml_diff>
--- a/Computer Network/doc/Assignment 3.docx
+++ b/Computer Network/doc/Assignment 3.docx
@@ -827,7 +827,7 @@
     <w:p>
       <w:pPr>
         <w:pStyle w:val="ListParagraph"/>
-        <w:ind w:left="2160" w:right="827" w:firstLine="720"/>
+        <w:ind w:left="2880" w:right="827"/>
         <w:rPr>
           <w:rFonts w:ascii="Bahnschrift SemiBold" w:hAnsi="Bahnschrift SemiBold"/>
           <w:szCs w:val="22"/>
@@ -848,11 +848,44 @@
           <w:szCs w:val="22"/>
           <w:lang w:val="en-US"/>
         </w:rPr>
-        <w:t xml:space="preserve"> in class C.</w:t>
+        <w:t xml:space="preserve"> in class C</w:t>
+      </w:r>
+      <w:r>
+        <w:rPr>
+          <w:rFonts w:ascii="Bahnschrift SemiBold" w:hAnsi="Bahnschrift SemiBold"/>
+          <w:szCs w:val="22"/>
+          <w:lang w:val="en-US"/>
+        </w:rPr>
+        <w:t xml:space="preserve"> &amp; also configure the Gateway of each </w:t>
+      </w:r>
+      <w:r>
+        <w:rPr>
+          <w:rFonts w:ascii="Bahnschrift SemiBold" w:hAnsi="Bahnschrift SemiBold"/>
+          <w:szCs w:val="22"/>
+          <w:lang w:val="en-US"/>
+        </w:rPr>
+        <w:t>PC</w:t>
+      </w:r>
+      <w:r>
+        <w:rPr>
+          <w:rFonts w:ascii="Bahnschrift SemiBold" w:hAnsi="Bahnschrift SemiBold"/>
+          <w:szCs w:val="22"/>
+          <w:lang w:val="en-US"/>
+        </w:rPr>
+        <w:t xml:space="preserve"> i.e. the private IP Address of Router’s</w:t>
+      </w:r>
+      <w:r>
+        <w:rPr>
+          <w:rFonts w:ascii="Bahnschrift SemiBold" w:hAnsi="Bahnschrift SemiBold"/>
+          <w:szCs w:val="22"/>
+          <w:lang w:val="en-US"/>
+        </w:rPr>
+        <w:t>.</w:t>
       </w:r>
     </w:p>
     <w:p>
       <w:pPr>
+        <w:spacing w:line="240" w:lineRule="auto"/>
         <w:ind w:right="-24"/>
         <w:rPr>
           <w:rFonts w:ascii="Bahnschrift SemiBold" w:hAnsi="Bahnschrift SemiBold"/>
@@ -930,6 +963,7 @@
     </w:p>
     <w:p>
       <w:pPr>
+        <w:spacing w:line="240" w:lineRule="auto"/>
         <w:ind w:left="2160" w:right="-24" w:firstLine="720"/>
         <w:rPr>
           <w:rFonts w:ascii="Bahnschrift SemiBold" w:hAnsi="Bahnschrift SemiBold"/>
@@ -1031,33 +1065,23 @@
           <w:szCs w:val="22"/>
           <w:lang w:val="en-US"/>
         </w:rPr>
-        <w:t xml:space="preserve"> for every </w:t>
-      </w:r>
-      <w:proofErr w:type="gramStart"/>
-      <w:r>
-        <w:rPr>
-          <w:rFonts w:ascii="Bahnschrift SemiBold" w:hAnsi="Bahnschrift SemiBold"/>
-          <w:szCs w:val="22"/>
-          <w:lang w:val="en-US"/>
-        </w:rPr>
-        <w:t>router</w:t>
-      </w:r>
-      <w:r>
-        <w:rPr>
-          <w:rFonts w:ascii="Bahnschrift SemiBold" w:hAnsi="Bahnschrift SemiBold"/>
-          <w:szCs w:val="22"/>
-          <w:lang w:val="en-US"/>
-        </w:rPr>
-        <w:t>(</w:t>
-      </w:r>
-      <w:proofErr w:type="gramEnd"/>
-      <w:r>
-        <w:rPr>
-          <w:rFonts w:ascii="Bahnschrift SemiBold" w:hAnsi="Bahnschrift SemiBold"/>
-          <w:szCs w:val="22"/>
-          <w:lang w:val="en-US"/>
-        </w:rPr>
-        <w:t>Router0,</w:t>
+        <w:t xml:space="preserve"> for every router</w:t>
+      </w:r>
+      <w:r>
+        <w:rPr>
+          <w:rFonts w:ascii="Bahnschrift SemiBold" w:hAnsi="Bahnschrift SemiBold"/>
+          <w:szCs w:val="22"/>
+          <w:lang w:val="en-US"/>
+        </w:rPr>
+        <w:t xml:space="preserve"> </w:t>
+      </w:r>
+      <w:r>
+        <w:rPr>
+          <w:rFonts w:ascii="Bahnschrift SemiBold" w:hAnsi="Bahnschrift SemiBold"/>
+          <w:szCs w:val="22"/>
+          <w:lang w:val="en-US"/>
+        </w:rPr>
+        <w:t>(Router0,</w:t>
       </w:r>
       <w:r>
         <w:rPr>
@@ -1748,7 +1772,7 @@
     <mc:AlternateContent>
       <mc:Choice Requires="v">
         <w:pict>
-          <v:shapetype w14:anchorId="01C96A08" id="_x0000_t75" coordsize="21600,21600" o:spt="75" o:preferrelative="t" path="m@4@5l@4@11@9@11@9@5xe" filled="f" stroked="f">
+          <v:shapetype w14:anchorId="590593FA" id="_x0000_t75" coordsize="21600,21600" o:spt="75" o:preferrelative="t" path="m@4@5l@4@11@9@11@9@5xe" filled="f" stroked="f">
             <v:stroke joinstyle="miter"/>
             <v:formulas>
               <v:f eqn="if lineDrawn pixelLineWidth 0"/>
@@ -1774,10 +1798,10 @@
       </mc:Choice>
       <mc:Fallback>
         <w:drawing>
-          <wp:inline distT="0" distB="0" distL="0" distR="0" wp14:anchorId="072BCC00" wp14:editId="363DC849">
+          <wp:inline distT="0" distB="0" distL="0" distR="0" wp14:anchorId="6A6B776D" wp14:editId="37D170A8">
             <wp:extent cx="142875" cy="142875"/>
             <wp:effectExtent l="0" t="0" r="9525" b="9525"/>
-            <wp:docPr id="2135503587" name="Picture 2" descr="C:\Users\user\AppData\Local\Temp\msoF43B.tmp"/>
+            <wp:docPr id="1163753274" name="Picture 2" descr="C:\Users\user\AppData\Local\Temp\msoF43B.tmp"/>
             <wp:cNvGraphicFramePr>
               <a:graphicFrameLocks xmlns:a="http://schemas.openxmlformats.org/drawingml/2006/main" noChangeAspect="1"/>
             </wp:cNvGraphicFramePr>

</xml_diff>